<commit_message>
changed reports and added Epic 3
</commit_message>
<xml_diff>
--- a/ai_11/illia_matsko/Epic 5/epic_5_practice_and_labs_report_illia_matsko.docx
+++ b/ai_11/illia_matsko/Epic 5/epic_5_practice_and_labs_report_illia_matsko.docx
@@ -202,53 +202,59 @@
     <w:p>
       <w:pPr>
         <w:widowControl w:val="0"/>
+        <w:spacing w:before="200" w:line="240" w:lineRule="auto"/>
+        <w:ind w:left="94" w:right="122" w:firstLine="0"/>
         <w:jc w:val="center"/>
         <w:rPr>
           <w:rFonts w:ascii="Times New Roman" w:cs="Times New Roman" w:eastAsia="Times New Roman" w:hAnsi="Times New Roman"/>
+          <w:sz w:val="28"/>
+          <w:szCs w:val="28"/>
+        </w:rPr>
+      </w:pPr>
+      <w:r>
+        <w:rPr>
+          <w:rFonts w:ascii="Times New Roman" w:cs="Times New Roman" w:eastAsia="Times New Roman" w:hAnsi="Times New Roman"/>
+          <w:sz w:val="28"/>
+          <w:szCs w:val="28"/>
+          <w:rtl w:val="0"/>
+        </w:rPr>
+        <w:t xml:space="preserve">про виконання</w:t>
+      </w:r>
+    </w:p>
+    <w:p>
+      <w:pPr>
+        <w:widowControl w:val="0"/>
+        <w:spacing w:before="200" w:line="240" w:lineRule="auto"/>
+        <w:ind w:left="94" w:right="122" w:firstLine="0"/>
+        <w:jc w:val="center"/>
+        <w:rPr>
+          <w:rFonts w:ascii="Times New Roman" w:cs="Times New Roman" w:eastAsia="Times New Roman" w:hAnsi="Times New Roman"/>
           <w:b w:val="1"/>
-          <w:sz w:val="21"/>
-          <w:szCs w:val="21"/>
+          <w:sz w:val="28"/>
+          <w:szCs w:val="28"/>
         </w:rPr>
       </w:pPr>
       <w:r>
         <w:rPr>
           <w:rFonts w:ascii="Times New Roman" w:cs="Times New Roman" w:eastAsia="Times New Roman" w:hAnsi="Times New Roman"/>
           <w:b w:val="1"/>
-          <w:sz w:val="21"/>
-          <w:szCs w:val="21"/>
-          <w:rtl w:val="0"/>
-        </w:rPr>
-        <w:t xml:space="preserve">про виконання лабораторних та практичних робіт блоку № 5</w:t>
-      </w:r>
-    </w:p>
-    <w:p>
-      <w:pPr>
-        <w:widowControl w:val="0"/>
+          <w:sz w:val="28"/>
+          <w:szCs w:val="28"/>
+          <w:rtl w:val="0"/>
+        </w:rPr>
+        <w:t xml:space="preserve">Лабораторних та практичних робіт № 5</w:t>
+      </w:r>
+    </w:p>
+    <w:p>
+      <w:pPr>
+        <w:widowControl w:val="0"/>
+        <w:spacing w:before="200" w:line="240" w:lineRule="auto"/>
+        <w:ind w:left="94" w:right="122" w:firstLine="0"/>
         <w:jc w:val="center"/>
         <w:rPr>
           <w:rFonts w:ascii="Times New Roman" w:cs="Times New Roman" w:eastAsia="Times New Roman" w:hAnsi="Times New Roman"/>
-          <w:sz w:val="21"/>
-          <w:szCs w:val="21"/>
-        </w:rPr>
-      </w:pPr>
-      <w:r>
-        <w:rPr>
-          <w:rFonts w:ascii="Times New Roman" w:cs="Times New Roman" w:eastAsia="Times New Roman" w:hAnsi="Times New Roman"/>
-          <w:sz w:val="21"/>
-          <w:szCs w:val="21"/>
-          <w:rtl w:val="0"/>
-        </w:rPr>
-        <w:t xml:space="preserve">На тему:  «Файли. Системи числення. Бінарні Файли. Символи і Рядкові Змінні та Текстові Файли. Стандартна бібліотека та деталі/методи роботи з файлами. Створення й використання бібліотек.»</w:t>
-      </w:r>
-    </w:p>
-    <w:p>
-      <w:pPr>
-        <w:widowControl w:val="0"/>
-        <w:jc w:val="center"/>
-        <w:rPr>
-          <w:rFonts w:ascii="Times New Roman" w:cs="Times New Roman" w:eastAsia="Times New Roman" w:hAnsi="Times New Roman"/>
-          <w:sz w:val="21"/>
-          <w:szCs w:val="21"/>
+          <w:sz w:val="28"/>
+          <w:szCs w:val="28"/>
         </w:rPr>
       </w:pPr>
       <w:r>
@@ -256,165 +262,71 @@
           <w:rFonts w:ascii="Times New Roman" w:cs="Times New Roman" w:eastAsia="Times New Roman" w:hAnsi="Times New Roman"/>
           <w:b w:val="1"/>
           <w:i w:val="1"/>
-          <w:sz w:val="21"/>
-          <w:szCs w:val="21"/>
-          <w:rtl w:val="0"/>
-        </w:rPr>
-        <w:t xml:space="preserve">з дисципліни: </w:t>
-      </w:r>
-      <w:r>
-        <w:rPr>
-          <w:rFonts w:ascii="Times New Roman" w:cs="Times New Roman" w:eastAsia="Times New Roman" w:hAnsi="Times New Roman"/>
-          <w:sz w:val="21"/>
-          <w:szCs w:val="21"/>
-          <w:rtl w:val="0"/>
-        </w:rPr>
-        <w:t xml:space="preserve">«Мови та парадигми програмування»</w:t>
-      </w:r>
-    </w:p>
-    <w:p>
-      <w:pPr>
-        <w:widowControl w:val="0"/>
-        <w:jc w:val="center"/>
-        <w:rPr>
-          <w:rFonts w:ascii="Times New Roman" w:cs="Times New Roman" w:eastAsia="Times New Roman" w:hAnsi="Times New Roman"/>
-          <w:sz w:val="21"/>
-          <w:szCs w:val="21"/>
-        </w:rPr>
-      </w:pPr>
-      <w:r>
-        <w:rPr>
-          <w:rFonts w:ascii="Times New Roman" w:cs="Times New Roman" w:eastAsia="Times New Roman" w:hAnsi="Times New Roman"/>
-          <w:sz w:val="21"/>
-          <w:szCs w:val="21"/>
-          <w:rtl w:val="0"/>
-        </w:rPr>
-        <w:t xml:space="preserve">до:</w:t>
-      </w:r>
-    </w:p>
-    <w:p>
-      <w:pPr>
-        <w:widowControl w:val="0"/>
-        <w:jc w:val="center"/>
-        <w:rPr>
-          <w:rFonts w:ascii="Times New Roman" w:cs="Times New Roman" w:eastAsia="Times New Roman" w:hAnsi="Times New Roman"/>
-          <w:sz w:val="21"/>
-          <w:szCs w:val="21"/>
-        </w:rPr>
-      </w:pPr>
-      <w:r>
-        <w:rPr>
-          <w:rFonts w:ascii="Times New Roman" w:cs="Times New Roman" w:eastAsia="Times New Roman" w:hAnsi="Times New Roman"/>
-          <w:sz w:val="21"/>
-          <w:szCs w:val="21"/>
-          <w:rtl w:val="0"/>
-        </w:rPr>
-        <w:t xml:space="preserve">ВНС Лабораторної Роботи № 6 </w:t>
-      </w:r>
-    </w:p>
-    <w:p>
-      <w:pPr>
-        <w:widowControl w:val="0"/>
-        <w:jc w:val="center"/>
-        <w:rPr>
-          <w:rFonts w:ascii="Times New Roman" w:cs="Times New Roman" w:eastAsia="Times New Roman" w:hAnsi="Times New Roman"/>
-          <w:sz w:val="21"/>
-          <w:szCs w:val="21"/>
-        </w:rPr>
-      </w:pPr>
-      <w:r>
-        <w:rPr>
-          <w:rFonts w:ascii="Times New Roman" w:cs="Times New Roman" w:eastAsia="Times New Roman" w:hAnsi="Times New Roman"/>
-          <w:sz w:val="21"/>
-          <w:szCs w:val="21"/>
-          <w:rtl w:val="0"/>
-        </w:rPr>
-        <w:t xml:space="preserve">ВНС Лабораторної Роботи № 8</w:t>
-      </w:r>
-    </w:p>
-    <w:p>
-      <w:pPr>
-        <w:widowControl w:val="0"/>
-        <w:jc w:val="center"/>
-        <w:rPr>
-          <w:rFonts w:ascii="Times New Roman" w:cs="Times New Roman" w:eastAsia="Times New Roman" w:hAnsi="Times New Roman"/>
-          <w:sz w:val="21"/>
-          <w:szCs w:val="21"/>
-        </w:rPr>
-      </w:pPr>
-      <w:r>
-        <w:rPr>
-          <w:rFonts w:ascii="Times New Roman" w:cs="Times New Roman" w:eastAsia="Times New Roman" w:hAnsi="Times New Roman"/>
-          <w:sz w:val="21"/>
-          <w:szCs w:val="21"/>
-          <w:rtl w:val="0"/>
-        </w:rPr>
-        <w:t xml:space="preserve">ВНС Лабораторної Роботи № 9</w:t>
-      </w:r>
-    </w:p>
-    <w:p>
-      <w:pPr>
-        <w:widowControl w:val="0"/>
-        <w:jc w:val="center"/>
-        <w:rPr>
-          <w:rFonts w:ascii="Times New Roman" w:cs="Times New Roman" w:eastAsia="Times New Roman" w:hAnsi="Times New Roman"/>
-          <w:sz w:val="21"/>
-          <w:szCs w:val="21"/>
-        </w:rPr>
-      </w:pPr>
-      <w:r>
-        <w:rPr>
-          <w:rFonts w:ascii="Times New Roman" w:cs="Times New Roman" w:eastAsia="Times New Roman" w:hAnsi="Times New Roman"/>
-          <w:sz w:val="21"/>
-          <w:szCs w:val="21"/>
-          <w:rtl w:val="0"/>
-        </w:rPr>
-        <w:t xml:space="preserve">Алготестер Лабораторної Роботи №4</w:t>
-      </w:r>
-    </w:p>
-    <w:p>
-      <w:pPr>
-        <w:widowControl w:val="0"/>
-        <w:jc w:val="center"/>
-        <w:rPr>
-          <w:rFonts w:ascii="Times New Roman" w:cs="Times New Roman" w:eastAsia="Times New Roman" w:hAnsi="Times New Roman"/>
-          <w:sz w:val="21"/>
-          <w:szCs w:val="21"/>
-        </w:rPr>
-      </w:pPr>
-      <w:r>
-        <w:rPr>
-          <w:rFonts w:ascii="Times New Roman" w:cs="Times New Roman" w:eastAsia="Times New Roman" w:hAnsi="Times New Roman"/>
-          <w:sz w:val="21"/>
-          <w:szCs w:val="21"/>
-          <w:rtl w:val="0"/>
-        </w:rPr>
-        <w:t xml:space="preserve">Алготестер Лабораторної Роботи №6</w:t>
-      </w:r>
-    </w:p>
-    <w:p>
-      <w:pPr>
-        <w:widowControl w:val="0"/>
-        <w:jc w:val="center"/>
-        <w:rPr>
-          <w:rFonts w:ascii="Times New Roman" w:cs="Times New Roman" w:eastAsia="Times New Roman" w:hAnsi="Times New Roman"/>
           <w:sz w:val="28"/>
           <w:szCs w:val="28"/>
-        </w:rPr>
-      </w:pPr>
-      <w:r>
-        <w:rPr>
-          <w:rFonts w:ascii="Times New Roman" w:cs="Times New Roman" w:eastAsia="Times New Roman" w:hAnsi="Times New Roman"/>
-          <w:sz w:val="21"/>
-          <w:szCs w:val="21"/>
-          <w:rtl w:val="0"/>
-        </w:rPr>
-        <w:t xml:space="preserve">Практичних Робіт №5</w:t>
-      </w:r>
-      <w:r>
-        <w:rPr>
-          <w:rtl w:val="0"/>
-        </w:rPr>
+          <w:rtl w:val="0"/>
+        </w:rPr>
+        <w:t xml:space="preserve">з дисципліни: </w:t>
+      </w:r>
+      <w:r>
+        <w:rPr>
+          <w:rFonts w:ascii="Times New Roman" w:cs="Times New Roman" w:eastAsia="Times New Roman" w:hAnsi="Times New Roman"/>
+          <w:sz w:val="28"/>
+          <w:szCs w:val="28"/>
+          <w:rtl w:val="0"/>
+        </w:rPr>
+        <w:t xml:space="preserve">«Мови та парадигми програмування»</w:t>
+      </w:r>
+    </w:p>
+    <w:p>
+      <w:pPr>
+        <w:widowControl w:val="0"/>
+        <w:spacing w:before="200" w:line="240" w:lineRule="auto"/>
+        <w:ind w:left="484" w:right="514" w:firstLine="0"/>
+        <w:jc w:val="center"/>
+        <w:rPr>
+          <w:rFonts w:ascii="Times New Roman" w:cs="Times New Roman" w:eastAsia="Times New Roman" w:hAnsi="Times New Roman"/>
+          <w:sz w:val="28"/>
+          <w:szCs w:val="28"/>
+        </w:rPr>
+      </w:pPr>
+      <w:r>
+        <w:rPr>
+          <w:rFonts w:ascii="Times New Roman" w:cs="Times New Roman" w:eastAsia="Times New Roman" w:hAnsi="Times New Roman"/>
+          <w:b w:val="1"/>
+          <w:i w:val="1"/>
+          <w:sz w:val="28"/>
+          <w:szCs w:val="28"/>
+          <w:rtl w:val="0"/>
+        </w:rPr>
+        <w:t xml:space="preserve">з розділу</w:t>
+      </w:r>
+      <w:r>
+        <w:rPr>
+          <w:rFonts w:ascii="Times New Roman" w:cs="Times New Roman" w:eastAsia="Times New Roman" w:hAnsi="Times New Roman"/>
+          <w:sz w:val="28"/>
+          <w:szCs w:val="28"/>
+          <w:rtl w:val="0"/>
+        </w:rPr>
+        <w:t xml:space="preserve">: «Файли. Системи числення. Бінарні </w:t>
+      </w:r>
+      <w:r>
+        <w:rPr>
+          <w:rFonts w:ascii="Times New Roman" w:cs="Times New Roman" w:eastAsia="Times New Roman" w:hAnsi="Times New Roman"/>
+          <w:sz w:val="28"/>
+          <w:szCs w:val="28"/>
+          <w:rtl w:val="0"/>
+        </w:rPr>
+        <w:t xml:space="preserve">Файли</w:t>
+      </w:r>
+      <w:r>
+        <w:rPr>
+          <w:rFonts w:ascii="Times New Roman" w:cs="Times New Roman" w:eastAsia="Times New Roman" w:hAnsi="Times New Roman"/>
+          <w:sz w:val="28"/>
+          <w:szCs w:val="28"/>
+          <w:rtl w:val="0"/>
+        </w:rPr>
+        <w:t xml:space="preserve">. Символи і Рядкові Змінні та Текстові Файли. Стандартна бібліотека та деталі/методи роботи з файлами. Створення й використання бібліотек»</w:t>
       </w:r>
     </w:p>
     <w:p>
@@ -3941,12 +3853,12 @@
           <wp:inline distB="114300" distT="114300" distL="114300" distR="114300">
             <wp:extent cx="2749767" cy="9418637"/>
             <wp:effectExtent b="0" l="0" r="0" t="0"/>
-            <wp:docPr id="10" name="image3.png"/>
+            <wp:docPr id="10" name="image2.png"/>
             <a:graphic>
               <a:graphicData uri="http://schemas.openxmlformats.org/drawingml/2006/picture">
                 <pic:pic>
                   <pic:nvPicPr>
-                    <pic:cNvPr id="0" name="image3.png"/>
+                    <pic:cNvPr id="0" name="image2.png"/>
                     <pic:cNvPicPr preferRelativeResize="0"/>
                   </pic:nvPicPr>
                   <pic:blipFill>
@@ -31835,12 +31747,12 @@
           <wp:inline distB="114300" distT="114300" distL="114300" distR="114300">
             <wp:extent cx="6455100" cy="609600"/>
             <wp:effectExtent b="0" l="0" r="0" t="0"/>
-            <wp:docPr id="7" name="image10.png"/>
+            <wp:docPr id="7" name="image3.png"/>
             <a:graphic>
               <a:graphicData uri="http://schemas.openxmlformats.org/drawingml/2006/picture">
                 <pic:pic>
                   <pic:nvPicPr>
-                    <pic:cNvPr id="0" name="image10.png"/>
+                    <pic:cNvPr id="0" name="image3.png"/>
                     <pic:cNvPicPr preferRelativeResize="0"/>
                   </pic:nvPicPr>
                   <pic:blipFill>
@@ -31997,12 +31909,12 @@
           <wp:inline distB="114300" distT="114300" distL="114300" distR="114300">
             <wp:extent cx="5791200" cy="1714500"/>
             <wp:effectExtent b="0" l="0" r="0" t="0"/>
-            <wp:docPr id="4" name="image5.png"/>
+            <wp:docPr id="4" name="image9.png"/>
             <a:graphic>
               <a:graphicData uri="http://schemas.openxmlformats.org/drawingml/2006/picture">
                 <pic:pic>
                   <pic:nvPicPr>
-                    <pic:cNvPr id="0" name="image5.png"/>
+                    <pic:cNvPr id="0" name="image9.png"/>
                     <pic:cNvPicPr preferRelativeResize="0"/>
                   </pic:nvPicPr>
                   <pic:blipFill>
@@ -32213,12 +32125,12 @@
           <wp:inline distB="114300" distT="114300" distL="114300" distR="114300">
             <wp:extent cx="2416385" cy="2690813"/>
             <wp:effectExtent b="0" l="0" r="0" t="0"/>
-            <wp:docPr id="9" name="image7.png"/>
+            <wp:docPr id="9" name="image8.png"/>
             <a:graphic>
               <a:graphicData uri="http://schemas.openxmlformats.org/drawingml/2006/picture">
                 <pic:pic>
                   <pic:nvPicPr>
-                    <pic:cNvPr id="0" name="image7.png"/>
+                    <pic:cNvPr id="0" name="image8.png"/>
                     <pic:cNvPicPr preferRelativeResize="0"/>
                   </pic:nvPicPr>
                   <pic:blipFill>
@@ -32294,12 +32206,12 @@
           <wp:inline distB="114300" distT="114300" distL="114300" distR="114300">
             <wp:extent cx="6455100" cy="2413000"/>
             <wp:effectExtent b="0" l="0" r="0" t="0"/>
-            <wp:docPr id="8" name="image9.png"/>
+            <wp:docPr id="8" name="image10.png"/>
             <a:graphic>
               <a:graphicData uri="http://schemas.openxmlformats.org/drawingml/2006/picture">
                 <pic:pic>
                   <pic:nvPicPr>
-                    <pic:cNvPr id="0" name="image9.png"/>
+                    <pic:cNvPr id="0" name="image10.png"/>
                     <pic:cNvPicPr preferRelativeResize="0"/>
                   </pic:nvPicPr>
                   <pic:blipFill>
@@ -32392,12 +32304,12 @@
           <wp:inline distB="114300" distT="114300" distL="114300" distR="114300">
             <wp:extent cx="2814638" cy="3099096"/>
             <wp:effectExtent b="0" l="0" r="0" t="0"/>
-            <wp:docPr id="2" name="image4.png"/>
+            <wp:docPr id="2" name="image5.png"/>
             <a:graphic>
               <a:graphicData uri="http://schemas.openxmlformats.org/drawingml/2006/picture">
                 <pic:pic>
                   <pic:nvPicPr>
-                    <pic:cNvPr id="0" name="image4.png"/>
+                    <pic:cNvPr id="0" name="image5.png"/>
                     <pic:cNvPicPr preferRelativeResize="0"/>
                   </pic:nvPicPr>
                   <pic:blipFill>
@@ -32535,12 +32447,12 @@
           <wp:inline distB="114300" distT="114300" distL="114300" distR="114300">
             <wp:extent cx="4910138" cy="3193762"/>
             <wp:effectExtent b="0" l="0" r="0" t="0"/>
-            <wp:docPr id="6" name="image8.png"/>
+            <wp:docPr id="6" name="image7.png"/>
             <a:graphic>
               <a:graphicData uri="http://schemas.openxmlformats.org/drawingml/2006/picture">
                 <pic:pic>
                   <pic:nvPicPr>
-                    <pic:cNvPr id="0" name="image8.png"/>
+                    <pic:cNvPr id="0" name="image7.png"/>
                     <pic:cNvPicPr preferRelativeResize="0"/>
                   </pic:nvPicPr>
                   <pic:blipFill>
@@ -32591,12 +32503,12 @@
           <wp:inline distB="114300" distT="114300" distL="114300" distR="114300">
             <wp:extent cx="5043488" cy="3279971"/>
             <wp:effectExtent b="0" l="0" r="0" t="0"/>
-            <wp:docPr id="5" name="image2.png"/>
+            <wp:docPr id="5" name="image4.png"/>
             <a:graphic>
               <a:graphicData uri="http://schemas.openxmlformats.org/drawingml/2006/picture">
                 <pic:pic>
                   <pic:nvPicPr>
-                    <pic:cNvPr id="0" name="image2.png"/>
+                    <pic:cNvPr id="0" name="image4.png"/>
                     <pic:cNvPicPr preferRelativeResize="0"/>
                   </pic:nvPicPr>
                   <pic:blipFill>

</xml_diff>

<commit_message>
changed report to Epic 5
</commit_message>
<xml_diff>
--- a/ai_11/illia_matsko/Epic 5/epic_5_practice_and_labs_report_illia_matsko.docx
+++ b/ai_11/illia_matsko/Epic 5/epic_5_practice_and_labs_report_illia_matsko.docx
@@ -202,8 +202,199 @@
     <w:p>
       <w:pPr>
         <w:widowControl w:val="0"/>
-        <w:spacing w:before="200" w:line="240" w:lineRule="auto"/>
-        <w:ind w:left="94" w:right="122" w:firstLine="0"/>
+        <w:jc w:val="center"/>
+        <w:rPr>
+          <w:rFonts w:ascii="Times New Roman" w:cs="Times New Roman" w:eastAsia="Times New Roman" w:hAnsi="Times New Roman"/>
+          <w:b w:val="1"/>
+          <w:sz w:val="21"/>
+          <w:szCs w:val="21"/>
+        </w:rPr>
+      </w:pPr>
+      <w:r>
+        <w:rPr>
+          <w:rFonts w:ascii="Times New Roman" w:cs="Times New Roman" w:eastAsia="Times New Roman" w:hAnsi="Times New Roman"/>
+          <w:b w:val="1"/>
+          <w:sz w:val="21"/>
+          <w:szCs w:val="21"/>
+          <w:rtl w:val="0"/>
+        </w:rPr>
+        <w:t xml:space="preserve">про виконання лабораторних та практичних робіт блоку № 5</w:t>
+      </w:r>
+    </w:p>
+    <w:p>
+      <w:pPr>
+        <w:widowControl w:val="0"/>
+        <w:jc w:val="center"/>
+        <w:rPr>
+          <w:rFonts w:ascii="Times New Roman" w:cs="Times New Roman" w:eastAsia="Times New Roman" w:hAnsi="Times New Roman"/>
+          <w:sz w:val="21"/>
+          <w:szCs w:val="21"/>
+        </w:rPr>
+      </w:pPr>
+      <w:r>
+        <w:rPr>
+          <w:rFonts w:ascii="Times New Roman" w:cs="Times New Roman" w:eastAsia="Times New Roman" w:hAnsi="Times New Roman"/>
+          <w:sz w:val="21"/>
+          <w:szCs w:val="21"/>
+          <w:rtl w:val="0"/>
+        </w:rPr>
+        <w:t xml:space="preserve">На тему:  «Файли. Системи числення. Бінарні Файли. Символи і Рядкові Змінні та Текстові Файли. Стандартна бібліотека та деталі/методи роботи з файлами. Створення й використання бібліотек.»</w:t>
+      </w:r>
+    </w:p>
+    <w:p>
+      <w:pPr>
+        <w:widowControl w:val="0"/>
+        <w:jc w:val="center"/>
+        <w:rPr>
+          <w:rFonts w:ascii="Times New Roman" w:cs="Times New Roman" w:eastAsia="Times New Roman" w:hAnsi="Times New Roman"/>
+          <w:sz w:val="21"/>
+          <w:szCs w:val="21"/>
+        </w:rPr>
+      </w:pPr>
+      <w:r>
+        <w:rPr>
+          <w:rFonts w:ascii="Times New Roman" w:cs="Times New Roman" w:eastAsia="Times New Roman" w:hAnsi="Times New Roman"/>
+          <w:b w:val="1"/>
+          <w:i w:val="1"/>
+          <w:sz w:val="21"/>
+          <w:szCs w:val="21"/>
+          <w:rtl w:val="0"/>
+        </w:rPr>
+        <w:t xml:space="preserve">з дисципліни: </w:t>
+      </w:r>
+      <w:r>
+        <w:rPr>
+          <w:rFonts w:ascii="Times New Roman" w:cs="Times New Roman" w:eastAsia="Times New Roman" w:hAnsi="Times New Roman"/>
+          <w:sz w:val="21"/>
+          <w:szCs w:val="21"/>
+          <w:rtl w:val="0"/>
+        </w:rPr>
+        <w:t xml:space="preserve">«Мови та парадигми програмування»</w:t>
+      </w:r>
+    </w:p>
+    <w:p>
+      <w:pPr>
+        <w:widowControl w:val="0"/>
+        <w:jc w:val="center"/>
+        <w:rPr>
+          <w:rFonts w:ascii="Times New Roman" w:cs="Times New Roman" w:eastAsia="Times New Roman" w:hAnsi="Times New Roman"/>
+          <w:sz w:val="21"/>
+          <w:szCs w:val="21"/>
+        </w:rPr>
+      </w:pPr>
+      <w:r>
+        <w:rPr>
+          <w:rFonts w:ascii="Times New Roman" w:cs="Times New Roman" w:eastAsia="Times New Roman" w:hAnsi="Times New Roman"/>
+          <w:sz w:val="21"/>
+          <w:szCs w:val="21"/>
+          <w:rtl w:val="0"/>
+        </w:rPr>
+        <w:t xml:space="preserve">до:</w:t>
+      </w:r>
+    </w:p>
+    <w:p>
+      <w:pPr>
+        <w:widowControl w:val="0"/>
+        <w:jc w:val="center"/>
+        <w:rPr>
+          <w:rFonts w:ascii="Times New Roman" w:cs="Times New Roman" w:eastAsia="Times New Roman" w:hAnsi="Times New Roman"/>
+          <w:sz w:val="21"/>
+          <w:szCs w:val="21"/>
+        </w:rPr>
+      </w:pPr>
+      <w:r>
+        <w:rPr>
+          <w:rFonts w:ascii="Times New Roman" w:cs="Times New Roman" w:eastAsia="Times New Roman" w:hAnsi="Times New Roman"/>
+          <w:sz w:val="21"/>
+          <w:szCs w:val="21"/>
+          <w:rtl w:val="0"/>
+        </w:rPr>
+        <w:t xml:space="preserve">ВНС Лабораторної Роботи № 6 </w:t>
+      </w:r>
+    </w:p>
+    <w:p>
+      <w:pPr>
+        <w:widowControl w:val="0"/>
+        <w:jc w:val="center"/>
+        <w:rPr>
+          <w:rFonts w:ascii="Times New Roman" w:cs="Times New Roman" w:eastAsia="Times New Roman" w:hAnsi="Times New Roman"/>
+          <w:sz w:val="21"/>
+          <w:szCs w:val="21"/>
+        </w:rPr>
+      </w:pPr>
+      <w:r>
+        <w:rPr>
+          <w:rFonts w:ascii="Times New Roman" w:cs="Times New Roman" w:eastAsia="Times New Roman" w:hAnsi="Times New Roman"/>
+          <w:sz w:val="21"/>
+          <w:szCs w:val="21"/>
+          <w:rtl w:val="0"/>
+        </w:rPr>
+        <w:t xml:space="preserve">ВНС Лабораторної Роботи № 8</w:t>
+      </w:r>
+    </w:p>
+    <w:p>
+      <w:pPr>
+        <w:widowControl w:val="0"/>
+        <w:jc w:val="center"/>
+        <w:rPr>
+          <w:rFonts w:ascii="Times New Roman" w:cs="Times New Roman" w:eastAsia="Times New Roman" w:hAnsi="Times New Roman"/>
+          <w:sz w:val="21"/>
+          <w:szCs w:val="21"/>
+        </w:rPr>
+      </w:pPr>
+      <w:r>
+        <w:rPr>
+          <w:rFonts w:ascii="Times New Roman" w:cs="Times New Roman" w:eastAsia="Times New Roman" w:hAnsi="Times New Roman"/>
+          <w:sz w:val="21"/>
+          <w:szCs w:val="21"/>
+          <w:rtl w:val="0"/>
+        </w:rPr>
+        <w:t xml:space="preserve">ВНС Лабораторної Роботи № 9</w:t>
+      </w:r>
+    </w:p>
+    <w:p>
+      <w:pPr>
+        <w:widowControl w:val="0"/>
+        <w:jc w:val="center"/>
+        <w:rPr>
+          <w:rFonts w:ascii="Times New Roman" w:cs="Times New Roman" w:eastAsia="Times New Roman" w:hAnsi="Times New Roman"/>
+          <w:sz w:val="21"/>
+          <w:szCs w:val="21"/>
+        </w:rPr>
+      </w:pPr>
+      <w:r>
+        <w:rPr>
+          <w:rFonts w:ascii="Times New Roman" w:cs="Times New Roman" w:eastAsia="Times New Roman" w:hAnsi="Times New Roman"/>
+          <w:sz w:val="21"/>
+          <w:szCs w:val="21"/>
+          <w:rtl w:val="0"/>
+        </w:rPr>
+        <w:t xml:space="preserve">Алготестер Лабораторної Роботи №4</w:t>
+      </w:r>
+    </w:p>
+    <w:p>
+      <w:pPr>
+        <w:widowControl w:val="0"/>
+        <w:jc w:val="center"/>
+        <w:rPr>
+          <w:rFonts w:ascii="Times New Roman" w:cs="Times New Roman" w:eastAsia="Times New Roman" w:hAnsi="Times New Roman"/>
+          <w:sz w:val="21"/>
+          <w:szCs w:val="21"/>
+        </w:rPr>
+      </w:pPr>
+      <w:r>
+        <w:rPr>
+          <w:rFonts w:ascii="Times New Roman" w:cs="Times New Roman" w:eastAsia="Times New Roman" w:hAnsi="Times New Roman"/>
+          <w:sz w:val="21"/>
+          <w:szCs w:val="21"/>
+          <w:rtl w:val="0"/>
+        </w:rPr>
+        <w:t xml:space="preserve">Алготестер Лабораторної Роботи №6</w:t>
+      </w:r>
+    </w:p>
+    <w:p>
+      <w:pPr>
+        <w:widowControl w:val="0"/>
         <w:jc w:val="center"/>
         <w:rPr>
           <w:rFonts w:ascii="Times New Roman" w:cs="Times New Roman" w:eastAsia="Times New Roman" w:hAnsi="Times New Roman"/>
@@ -214,119 +405,16 @@
       <w:r>
         <w:rPr>
           <w:rFonts w:ascii="Times New Roman" w:cs="Times New Roman" w:eastAsia="Times New Roman" w:hAnsi="Times New Roman"/>
-          <w:sz w:val="28"/>
-          <w:szCs w:val="28"/>
-          <w:rtl w:val="0"/>
-        </w:rPr>
-        <w:t xml:space="preserve">про виконання</w:t>
-      </w:r>
-    </w:p>
-    <w:p>
-      <w:pPr>
-        <w:widowControl w:val="0"/>
-        <w:spacing w:before="200" w:line="240" w:lineRule="auto"/>
-        <w:ind w:left="94" w:right="122" w:firstLine="0"/>
-        <w:jc w:val="center"/>
-        <w:rPr>
-          <w:rFonts w:ascii="Times New Roman" w:cs="Times New Roman" w:eastAsia="Times New Roman" w:hAnsi="Times New Roman"/>
-          <w:b w:val="1"/>
-          <w:sz w:val="28"/>
-          <w:szCs w:val="28"/>
-        </w:rPr>
-      </w:pPr>
-      <w:r>
-        <w:rPr>
-          <w:rFonts w:ascii="Times New Roman" w:cs="Times New Roman" w:eastAsia="Times New Roman" w:hAnsi="Times New Roman"/>
-          <w:b w:val="1"/>
-          <w:sz w:val="28"/>
-          <w:szCs w:val="28"/>
-          <w:rtl w:val="0"/>
-        </w:rPr>
-        <w:t xml:space="preserve">Лабораторних та практичних робіт № 5</w:t>
-      </w:r>
-    </w:p>
-    <w:p>
-      <w:pPr>
-        <w:widowControl w:val="0"/>
-        <w:spacing w:before="200" w:line="240" w:lineRule="auto"/>
-        <w:ind w:left="94" w:right="122" w:firstLine="0"/>
-        <w:jc w:val="center"/>
-        <w:rPr>
-          <w:rFonts w:ascii="Times New Roman" w:cs="Times New Roman" w:eastAsia="Times New Roman" w:hAnsi="Times New Roman"/>
-          <w:sz w:val="28"/>
-          <w:szCs w:val="28"/>
-        </w:rPr>
-      </w:pPr>
-      <w:r>
-        <w:rPr>
-          <w:rFonts w:ascii="Times New Roman" w:cs="Times New Roman" w:eastAsia="Times New Roman" w:hAnsi="Times New Roman"/>
-          <w:b w:val="1"/>
-          <w:i w:val="1"/>
-          <w:sz w:val="28"/>
-          <w:szCs w:val="28"/>
-          <w:rtl w:val="0"/>
-        </w:rPr>
-        <w:t xml:space="preserve">з дисципліни: </w:t>
-      </w:r>
-      <w:r>
-        <w:rPr>
-          <w:rFonts w:ascii="Times New Roman" w:cs="Times New Roman" w:eastAsia="Times New Roman" w:hAnsi="Times New Roman"/>
-          <w:sz w:val="28"/>
-          <w:szCs w:val="28"/>
-          <w:rtl w:val="0"/>
-        </w:rPr>
-        <w:t xml:space="preserve">«Мови та парадигми програмування»</w:t>
-      </w:r>
-    </w:p>
-    <w:p>
-      <w:pPr>
-        <w:widowControl w:val="0"/>
-        <w:spacing w:before="200" w:line="240" w:lineRule="auto"/>
-        <w:ind w:left="484" w:right="514" w:firstLine="0"/>
-        <w:jc w:val="center"/>
-        <w:rPr>
-          <w:rFonts w:ascii="Times New Roman" w:cs="Times New Roman" w:eastAsia="Times New Roman" w:hAnsi="Times New Roman"/>
-          <w:sz w:val="28"/>
-          <w:szCs w:val="28"/>
-        </w:rPr>
-      </w:pPr>
-      <w:r>
-        <w:rPr>
-          <w:rFonts w:ascii="Times New Roman" w:cs="Times New Roman" w:eastAsia="Times New Roman" w:hAnsi="Times New Roman"/>
-          <w:b w:val="1"/>
-          <w:i w:val="1"/>
-          <w:sz w:val="28"/>
-          <w:szCs w:val="28"/>
-          <w:rtl w:val="0"/>
-        </w:rPr>
-        <w:t xml:space="preserve">з розділу</w:t>
-      </w:r>
-      <w:r>
-        <w:rPr>
-          <w:rFonts w:ascii="Times New Roman" w:cs="Times New Roman" w:eastAsia="Times New Roman" w:hAnsi="Times New Roman"/>
-          <w:sz w:val="28"/>
-          <w:szCs w:val="28"/>
-          <w:rtl w:val="0"/>
-        </w:rPr>
-        <w:t xml:space="preserve">: «Файли. Системи числення. Бінарні </w:t>
-      </w:r>
-      <w:r>
-        <w:rPr>
-          <w:rFonts w:ascii="Times New Roman" w:cs="Times New Roman" w:eastAsia="Times New Roman" w:hAnsi="Times New Roman"/>
-          <w:sz w:val="28"/>
-          <w:szCs w:val="28"/>
-          <w:rtl w:val="0"/>
-        </w:rPr>
-        <w:t xml:space="preserve">Файли</w:t>
-      </w:r>
-      <w:r>
-        <w:rPr>
-          <w:rFonts w:ascii="Times New Roman" w:cs="Times New Roman" w:eastAsia="Times New Roman" w:hAnsi="Times New Roman"/>
-          <w:sz w:val="28"/>
-          <w:szCs w:val="28"/>
-          <w:rtl w:val="0"/>
-        </w:rPr>
-        <w:t xml:space="preserve">. Символи і Рядкові Змінні та Текстові Файли. Стандартна бібліотека та деталі/методи роботи з файлами. Створення й використання бібліотек»</w:t>
+          <w:sz w:val="21"/>
+          <w:szCs w:val="21"/>
+          <w:rtl w:val="0"/>
+        </w:rPr>
+        <w:t xml:space="preserve">Практичних Робіт №5</w:t>
+      </w:r>
+      <w:r>
+        <w:rPr>
+          <w:rtl w:val="0"/>
+        </w:rPr>
       </w:r>
     </w:p>
     <w:p>
@@ -3853,12 +3941,12 @@
           <wp:inline distB="114300" distT="114300" distL="114300" distR="114300">
             <wp:extent cx="2749767" cy="9418637"/>
             <wp:effectExtent b="0" l="0" r="0" t="0"/>
-            <wp:docPr id="10" name="image2.png"/>
+            <wp:docPr id="10" name="image3.png"/>
             <a:graphic>
               <a:graphicData uri="http://schemas.openxmlformats.org/drawingml/2006/picture">
                 <pic:pic>
                   <pic:nvPicPr>
-                    <pic:cNvPr id="0" name="image2.png"/>
+                    <pic:cNvPr id="0" name="image3.png"/>
                     <pic:cNvPicPr preferRelativeResize="0"/>
                   </pic:nvPicPr>
                   <pic:blipFill>
@@ -31747,12 +31835,12 @@
           <wp:inline distB="114300" distT="114300" distL="114300" distR="114300">
             <wp:extent cx="6455100" cy="609600"/>
             <wp:effectExtent b="0" l="0" r="0" t="0"/>
-            <wp:docPr id="7" name="image3.png"/>
+            <wp:docPr id="7" name="image10.png"/>
             <a:graphic>
               <a:graphicData uri="http://schemas.openxmlformats.org/drawingml/2006/picture">
                 <pic:pic>
                   <pic:nvPicPr>
-                    <pic:cNvPr id="0" name="image3.png"/>
+                    <pic:cNvPr id="0" name="image10.png"/>
                     <pic:cNvPicPr preferRelativeResize="0"/>
                   </pic:nvPicPr>
                   <pic:blipFill>
@@ -31909,12 +31997,12 @@
           <wp:inline distB="114300" distT="114300" distL="114300" distR="114300">
             <wp:extent cx="5791200" cy="1714500"/>
             <wp:effectExtent b="0" l="0" r="0" t="0"/>
-            <wp:docPr id="4" name="image9.png"/>
+            <wp:docPr id="4" name="image5.png"/>
             <a:graphic>
               <a:graphicData uri="http://schemas.openxmlformats.org/drawingml/2006/picture">
                 <pic:pic>
                   <pic:nvPicPr>
-                    <pic:cNvPr id="0" name="image9.png"/>
+                    <pic:cNvPr id="0" name="image5.png"/>
                     <pic:cNvPicPr preferRelativeResize="0"/>
                   </pic:nvPicPr>
                   <pic:blipFill>
@@ -32125,12 +32213,12 @@
           <wp:inline distB="114300" distT="114300" distL="114300" distR="114300">
             <wp:extent cx="2416385" cy="2690813"/>
             <wp:effectExtent b="0" l="0" r="0" t="0"/>
-            <wp:docPr id="9" name="image8.png"/>
+            <wp:docPr id="9" name="image7.png"/>
             <a:graphic>
               <a:graphicData uri="http://schemas.openxmlformats.org/drawingml/2006/picture">
                 <pic:pic>
                   <pic:nvPicPr>
-                    <pic:cNvPr id="0" name="image8.png"/>
+                    <pic:cNvPr id="0" name="image7.png"/>
                     <pic:cNvPicPr preferRelativeResize="0"/>
                   </pic:nvPicPr>
                   <pic:blipFill>
@@ -32206,12 +32294,12 @@
           <wp:inline distB="114300" distT="114300" distL="114300" distR="114300">
             <wp:extent cx="6455100" cy="2413000"/>
             <wp:effectExtent b="0" l="0" r="0" t="0"/>
-            <wp:docPr id="8" name="image10.png"/>
+            <wp:docPr id="8" name="image9.png"/>
             <a:graphic>
               <a:graphicData uri="http://schemas.openxmlformats.org/drawingml/2006/picture">
                 <pic:pic>
                   <pic:nvPicPr>
-                    <pic:cNvPr id="0" name="image10.png"/>
+                    <pic:cNvPr id="0" name="image9.png"/>
                     <pic:cNvPicPr preferRelativeResize="0"/>
                   </pic:nvPicPr>
                   <pic:blipFill>
@@ -32304,12 +32392,12 @@
           <wp:inline distB="114300" distT="114300" distL="114300" distR="114300">
             <wp:extent cx="2814638" cy="3099096"/>
             <wp:effectExtent b="0" l="0" r="0" t="0"/>
-            <wp:docPr id="2" name="image5.png"/>
+            <wp:docPr id="2" name="image4.png"/>
             <a:graphic>
               <a:graphicData uri="http://schemas.openxmlformats.org/drawingml/2006/picture">
                 <pic:pic>
                   <pic:nvPicPr>
-                    <pic:cNvPr id="0" name="image5.png"/>
+                    <pic:cNvPr id="0" name="image4.png"/>
                     <pic:cNvPicPr preferRelativeResize="0"/>
                   </pic:nvPicPr>
                   <pic:blipFill>
@@ -32447,12 +32535,12 @@
           <wp:inline distB="114300" distT="114300" distL="114300" distR="114300">
             <wp:extent cx="4910138" cy="3193762"/>
             <wp:effectExtent b="0" l="0" r="0" t="0"/>
-            <wp:docPr id="6" name="image7.png"/>
+            <wp:docPr id="6" name="image8.png"/>
             <a:graphic>
               <a:graphicData uri="http://schemas.openxmlformats.org/drawingml/2006/picture">
                 <pic:pic>
                   <pic:nvPicPr>
-                    <pic:cNvPr id="0" name="image7.png"/>
+                    <pic:cNvPr id="0" name="image8.png"/>
                     <pic:cNvPicPr preferRelativeResize="0"/>
                   </pic:nvPicPr>
                   <pic:blipFill>
@@ -32503,12 +32591,12 @@
           <wp:inline distB="114300" distT="114300" distL="114300" distR="114300">
             <wp:extent cx="5043488" cy="3279971"/>
             <wp:effectExtent b="0" l="0" r="0" t="0"/>
-            <wp:docPr id="5" name="image4.png"/>
+            <wp:docPr id="5" name="image2.png"/>
             <a:graphic>
               <a:graphicData uri="http://schemas.openxmlformats.org/drawingml/2006/picture">
                 <pic:pic>
                   <pic:nvPicPr>
-                    <pic:cNvPr id="0" name="image4.png"/>
+                    <pic:cNvPr id="0" name="image2.png"/>
                     <pic:cNvPicPr preferRelativeResize="0"/>
                   </pic:nvPicPr>
                   <pic:blipFill>

</xml_diff>